<commit_message>
Lagfæringar á use case-um
</commit_message>
<xml_diff>
--- a/Þarfagreiningaskýrsla/Notendatilvik.docx
+++ b/Þarfagreiningaskýrsla/Notendatilvik.docx
@@ -349,6 +349,58 @@
               <w:t>customer database.</w:t>
             </w:r>
           </w:p>
+        </w:tc>
+      </w:tr>
+      <w:tr>
+        <w:trPr>
+          <w:trHeight w:val="30"/>
+        </w:trPr>
+        <w:tc>
+          <w:tcPr>
+            <w:tcW w:w="1520" w:type="dxa"/>
+            <w:tcBorders>
+              <w:top w:val="single" w:sz="12" w:space="0" w:color="auto"/>
+              <w:left w:val="single" w:sz="12" w:space="0" w:color="auto"/>
+              <w:bottom w:val="single" w:sz="12" w:space="0" w:color="auto"/>
+              <w:right w:val="single" w:sz="12" w:space="0" w:color="auto"/>
+            </w:tcBorders>
+            <w:shd w:val="clear" w:color="auto" w:fill="auto"/>
+            <w:noWrap/>
+            <w:hideMark/>
+          </w:tcPr>
+          <w:p>
+            <w:pPr>
+              <w:spacing w:after="0" w:line="240" w:lineRule="auto"/>
+              <w:rPr>
+                <w:rFonts w:ascii="Calibri" w:eastAsia="Times New Roman" w:hAnsi="Calibri" w:cs="Calibri"/>
+                <w:color w:val="000000"/>
+                <w:sz w:val="20"/>
+              </w:rPr>
+            </w:pPr>
+            <w:r>
+              <w:rPr>
+                <w:rFonts w:ascii="Calibri" w:eastAsia="Times New Roman" w:hAnsi="Calibri" w:cs="Calibri"/>
+                <w:color w:val="000000"/>
+                <w:sz w:val="20"/>
+              </w:rPr>
+              <w:t>Description</w:t>
+            </w:r>
+          </w:p>
+        </w:tc>
+        <w:tc>
+          <w:tcPr>
+            <w:tcW w:w="7650" w:type="dxa"/>
+            <w:tcBorders>
+              <w:top w:val="single" w:sz="12" w:space="0" w:color="auto"/>
+              <w:left w:val="single" w:sz="12" w:space="0" w:color="auto"/>
+              <w:bottom w:val="single" w:sz="12" w:space="0" w:color="auto"/>
+              <w:right w:val="single" w:sz="12" w:space="0" w:color="auto"/>
+            </w:tcBorders>
+            <w:shd w:val="clear" w:color="auto" w:fill="auto"/>
+            <w:noWrap/>
+            <w:vAlign w:val="bottom"/>
+            <w:hideMark/>
+          </w:tcPr>
           <w:p>
             <w:pPr>
               <w:pStyle w:val="ListParagraph"/>
@@ -369,61 +421,9 @@
                 <w:color w:val="000000"/>
                 <w:sz w:val="20"/>
               </w:rPr>
-              <w:t>A car is available in the time period the renter needs.</w:t>
-            </w:r>
-          </w:p>
-        </w:tc>
-      </w:tr>
-      <w:tr>
-        <w:trPr>
-          <w:trHeight w:val="30"/>
-        </w:trPr>
-        <w:tc>
-          <w:tcPr>
-            <w:tcW w:w="1520" w:type="dxa"/>
-            <w:tcBorders>
-              <w:top w:val="single" w:sz="12" w:space="0" w:color="auto"/>
-              <w:left w:val="single" w:sz="12" w:space="0" w:color="auto"/>
-              <w:bottom w:val="single" w:sz="12" w:space="0" w:color="auto"/>
-              <w:right w:val="single" w:sz="12" w:space="0" w:color="auto"/>
-            </w:tcBorders>
-            <w:shd w:val="clear" w:color="auto" w:fill="auto"/>
-            <w:noWrap/>
-            <w:hideMark/>
-          </w:tcPr>
-          <w:p>
-            <w:pPr>
-              <w:spacing w:after="0" w:line="240" w:lineRule="auto"/>
-              <w:rPr>
-                <w:rFonts w:ascii="Calibri" w:eastAsia="Times New Roman" w:hAnsi="Calibri" w:cs="Calibri"/>
-                <w:color w:val="000000"/>
-                <w:sz w:val="20"/>
-              </w:rPr>
-            </w:pPr>
-            <w:r>
-              <w:rPr>
-                <w:rFonts w:ascii="Calibri" w:eastAsia="Times New Roman" w:hAnsi="Calibri" w:cs="Calibri"/>
-                <w:color w:val="000000"/>
-                <w:sz w:val="20"/>
-              </w:rPr>
-              <w:t>Description</w:t>
-            </w:r>
-          </w:p>
-        </w:tc>
-        <w:tc>
-          <w:tcPr>
-            <w:tcW w:w="7650" w:type="dxa"/>
-            <w:tcBorders>
-              <w:top w:val="single" w:sz="12" w:space="0" w:color="auto"/>
-              <w:left w:val="single" w:sz="12" w:space="0" w:color="auto"/>
-              <w:bottom w:val="single" w:sz="12" w:space="0" w:color="auto"/>
-              <w:right w:val="single" w:sz="12" w:space="0" w:color="auto"/>
-            </w:tcBorders>
-            <w:shd w:val="clear" w:color="auto" w:fill="auto"/>
-            <w:noWrap/>
-            <w:vAlign w:val="bottom"/>
-            <w:hideMark/>
-          </w:tcPr>
+              <w:t>Customer picks a certain type of car for rental.</w:t>
+            </w:r>
+          </w:p>
           <w:p>
             <w:pPr>
               <w:pStyle w:val="ListParagraph"/>
@@ -444,7 +444,31 @@
                 <w:color w:val="000000"/>
                 <w:sz w:val="20"/>
               </w:rPr>
-              <w:t>Customer picks a certain type of car for rental.</w:t>
+              <w:t xml:space="preserve">User assigns </w:t>
+            </w:r>
+            <w:r>
+              <w:rPr>
+                <w:rFonts w:ascii="Calibri" w:eastAsia="Times New Roman" w:hAnsi="Calibri" w:cs="Calibri"/>
+                <w:color w:val="000000"/>
+                <w:sz w:val="20"/>
+              </w:rPr>
+              <w:t>the</w:t>
+            </w:r>
+            <w:r>
+              <w:rPr>
+                <w:rFonts w:ascii="Calibri" w:eastAsia="Times New Roman" w:hAnsi="Calibri" w:cs="Calibri"/>
+                <w:color w:val="000000"/>
+                <w:sz w:val="20"/>
+              </w:rPr>
+              <w:t xml:space="preserve"> car to the customer for a certain time period.</w:t>
+            </w:r>
+            <w:r>
+              <w:rPr>
+                <w:rFonts w:ascii="Calibri" w:eastAsia="Times New Roman" w:hAnsi="Calibri" w:cs="Calibri"/>
+                <w:color w:val="000000"/>
+                <w:sz w:val="20"/>
+              </w:rPr>
+              <w:t xml:space="preserve"> </w:t>
             </w:r>
           </w:p>
           <w:p>
@@ -467,31 +491,7 @@
                 <w:color w:val="000000"/>
                 <w:sz w:val="20"/>
               </w:rPr>
-              <w:t xml:space="preserve">User assigns </w:t>
-            </w:r>
-            <w:r>
-              <w:rPr>
-                <w:rFonts w:ascii="Calibri" w:eastAsia="Times New Roman" w:hAnsi="Calibri" w:cs="Calibri"/>
-                <w:color w:val="000000"/>
-                <w:sz w:val="20"/>
-              </w:rPr>
-              <w:t>the</w:t>
-            </w:r>
-            <w:r>
-              <w:rPr>
-                <w:rFonts w:ascii="Calibri" w:eastAsia="Times New Roman" w:hAnsi="Calibri" w:cs="Calibri"/>
-                <w:color w:val="000000"/>
-                <w:sz w:val="20"/>
-              </w:rPr>
-              <w:t xml:space="preserve"> car to the customer for a certain time period.</w:t>
-            </w:r>
-            <w:r>
-              <w:rPr>
-                <w:rFonts w:ascii="Calibri" w:eastAsia="Times New Roman" w:hAnsi="Calibri" w:cs="Calibri"/>
-                <w:color w:val="000000"/>
-                <w:sz w:val="20"/>
-              </w:rPr>
-              <w:t xml:space="preserve"> </w:t>
+              <w:t>User calculates the cost of the rental.</w:t>
             </w:r>
           </w:p>
           <w:p>
@@ -514,9 +514,94 @@
                 <w:color w:val="000000"/>
                 <w:sz w:val="20"/>
               </w:rPr>
-              <w:t>User calculates the cost of the rental.</w:t>
-            </w:r>
-          </w:p>
+              <w:t>The user asks the customer how he will pay for the rental car.</w:t>
+            </w:r>
+            <w:r>
+              <w:rPr>
+                <w:rFonts w:ascii="Calibri" w:eastAsia="Times New Roman" w:hAnsi="Calibri" w:cs="Calibri"/>
+                <w:color w:val="000000"/>
+                <w:sz w:val="20"/>
+              </w:rPr>
+              <w:br/>
+              <w:t xml:space="preserve">- </w:t>
+            </w:r>
+            <w:r>
+              <w:rPr>
+                <w:rFonts w:ascii="Calibri" w:eastAsia="Times New Roman" w:hAnsi="Calibri" w:cs="Calibri"/>
+                <w:color w:val="000000"/>
+                <w:sz w:val="20"/>
+              </w:rPr>
+              <w:t>Debit card/Credit card/Cash: User</w:t>
+            </w:r>
+            <w:r>
+              <w:rPr>
+                <w:rFonts w:ascii="Calibri" w:eastAsia="Times New Roman" w:hAnsi="Calibri" w:cs="Calibri"/>
+                <w:color w:val="000000"/>
+                <w:sz w:val="20"/>
+              </w:rPr>
+              <w:t xml:space="preserve"> pays on the spot</w:t>
+            </w:r>
+            <w:r>
+              <w:rPr>
+                <w:rFonts w:ascii="Calibri" w:eastAsia="Times New Roman" w:hAnsi="Calibri" w:cs="Calibri"/>
+                <w:color w:val="000000"/>
+                <w:sz w:val="20"/>
+              </w:rPr>
+              <w:t>.</w:t>
+            </w:r>
+          </w:p>
+        </w:tc>
+      </w:tr>
+      <w:tr>
+        <w:trPr>
+          <w:trHeight w:val="241"/>
+        </w:trPr>
+        <w:tc>
+          <w:tcPr>
+            <w:tcW w:w="1520" w:type="dxa"/>
+            <w:tcBorders>
+              <w:top w:val="single" w:sz="12" w:space="0" w:color="auto"/>
+              <w:left w:val="single" w:sz="12" w:space="0" w:color="auto"/>
+              <w:bottom w:val="single" w:sz="12" w:space="0" w:color="auto"/>
+              <w:right w:val="single" w:sz="12" w:space="0" w:color="auto"/>
+            </w:tcBorders>
+            <w:shd w:val="clear" w:color="auto" w:fill="auto"/>
+            <w:noWrap/>
+            <w:hideMark/>
+          </w:tcPr>
+          <w:p>
+            <w:pPr>
+              <w:spacing w:after="0" w:line="240" w:lineRule="auto"/>
+              <w:rPr>
+                <w:rFonts w:ascii="Calibri" w:eastAsia="Times New Roman" w:hAnsi="Calibri" w:cs="Calibri"/>
+                <w:color w:val="000000"/>
+                <w:sz w:val="20"/>
+              </w:rPr>
+            </w:pPr>
+            <w:r>
+              <w:rPr>
+                <w:rFonts w:ascii="Calibri" w:eastAsia="Times New Roman" w:hAnsi="Calibri" w:cs="Calibri"/>
+                <w:color w:val="000000"/>
+                <w:sz w:val="20"/>
+              </w:rPr>
+              <w:t>Alternative flow</w:t>
+            </w:r>
+          </w:p>
+        </w:tc>
+        <w:tc>
+          <w:tcPr>
+            <w:tcW w:w="7650" w:type="dxa"/>
+            <w:tcBorders>
+              <w:top w:val="single" w:sz="12" w:space="0" w:color="auto"/>
+              <w:left w:val="single" w:sz="12" w:space="0" w:color="auto"/>
+              <w:bottom w:val="single" w:sz="12" w:space="0" w:color="auto"/>
+              <w:right w:val="single" w:sz="12" w:space="0" w:color="auto"/>
+            </w:tcBorders>
+            <w:shd w:val="clear" w:color="auto" w:fill="auto"/>
+            <w:noWrap/>
+            <w:vAlign w:val="bottom"/>
+            <w:hideMark/>
+          </w:tcPr>
           <w:p>
             <w:pPr>
               <w:pStyle w:val="ListParagraph"/>
@@ -537,7 +622,23 @@
                 <w:color w:val="000000"/>
                 <w:sz w:val="20"/>
               </w:rPr>
-              <w:t>The user asks the customer how he will pay for the rental car.</w:t>
+              <w:t xml:space="preserve">The car is not available for </w:t>
+            </w:r>
+            <w:r>
+              <w:rPr>
+                <w:rFonts w:ascii="Calibri" w:eastAsia="Times New Roman" w:hAnsi="Calibri" w:cs="Calibri"/>
+                <w:color w:val="000000"/>
+                <w:sz w:val="20"/>
+              </w:rPr>
+              <w:t xml:space="preserve">the wanted </w:t>
+            </w:r>
+            <w:r>
+              <w:rPr>
+                <w:rFonts w:ascii="Calibri" w:eastAsia="Times New Roman" w:hAnsi="Calibri" w:cs="Calibri"/>
+                <w:color w:val="000000"/>
+                <w:sz w:val="20"/>
+              </w:rPr>
+              <w:t>time period.</w:t>
             </w:r>
             <w:r>
               <w:rPr>
@@ -554,77 +655,34 @@
                 <w:color w:val="000000"/>
                 <w:sz w:val="20"/>
               </w:rPr>
-              <w:t>Debit card/Credit card/Cash: User</w:t>
-            </w:r>
-            <w:r>
-              <w:rPr>
-                <w:rFonts w:ascii="Calibri" w:eastAsia="Times New Roman" w:hAnsi="Calibri" w:cs="Calibri"/>
-                <w:color w:val="000000"/>
-                <w:sz w:val="20"/>
-              </w:rPr>
-              <w:t xml:space="preserve"> pays on the spot</w:t>
-            </w:r>
-            <w:r>
-              <w:rPr>
-                <w:rFonts w:ascii="Calibri" w:eastAsia="Times New Roman" w:hAnsi="Calibri" w:cs="Calibri"/>
-                <w:color w:val="000000"/>
-                <w:sz w:val="20"/>
-              </w:rPr>
-              <w:t>.</w:t>
-            </w:r>
-          </w:p>
-        </w:tc>
-      </w:tr>
-      <w:tr>
-        <w:trPr>
-          <w:trHeight w:val="241"/>
-        </w:trPr>
-        <w:tc>
-          <w:tcPr>
-            <w:tcW w:w="1520" w:type="dxa"/>
-            <w:tcBorders>
-              <w:top w:val="single" w:sz="12" w:space="0" w:color="auto"/>
-              <w:left w:val="single" w:sz="12" w:space="0" w:color="auto"/>
-              <w:bottom w:val="single" w:sz="12" w:space="0" w:color="auto"/>
-              <w:right w:val="single" w:sz="12" w:space="0" w:color="auto"/>
-            </w:tcBorders>
-            <w:shd w:val="clear" w:color="auto" w:fill="auto"/>
-            <w:noWrap/>
-            <w:hideMark/>
-          </w:tcPr>
-          <w:p>
-            <w:pPr>
-              <w:spacing w:after="0" w:line="240" w:lineRule="auto"/>
-              <w:rPr>
-                <w:rFonts w:ascii="Calibri" w:eastAsia="Times New Roman" w:hAnsi="Calibri" w:cs="Calibri"/>
-                <w:color w:val="000000"/>
-                <w:sz w:val="20"/>
-              </w:rPr>
-            </w:pPr>
-            <w:r>
-              <w:rPr>
-                <w:rFonts w:ascii="Calibri" w:eastAsia="Times New Roman" w:hAnsi="Calibri" w:cs="Calibri"/>
-                <w:color w:val="000000"/>
-                <w:sz w:val="20"/>
-              </w:rPr>
-              <w:t>Alternative flow</w:t>
-            </w:r>
-          </w:p>
-        </w:tc>
-        <w:tc>
-          <w:tcPr>
-            <w:tcW w:w="7650" w:type="dxa"/>
-            <w:tcBorders>
-              <w:top w:val="single" w:sz="12" w:space="0" w:color="auto"/>
-              <w:left w:val="single" w:sz="12" w:space="0" w:color="auto"/>
-              <w:bottom w:val="single" w:sz="12" w:space="0" w:color="auto"/>
-              <w:right w:val="single" w:sz="12" w:space="0" w:color="auto"/>
-            </w:tcBorders>
-            <w:shd w:val="clear" w:color="auto" w:fill="auto"/>
-            <w:noWrap/>
-            <w:vAlign w:val="bottom"/>
-            <w:hideMark/>
-          </w:tcPr>
+              <w:t xml:space="preserve">The user can offer him another car of a different type, if another car is </w:t>
+            </w:r>
+            <w:r>
+              <w:rPr>
+                <w:rFonts w:ascii="Calibri" w:eastAsia="Times New Roman" w:hAnsi="Calibri" w:cs="Calibri"/>
+                <w:color w:val="000000"/>
+                <w:sz w:val="20"/>
+              </w:rPr>
+              <w:t>available.</w:t>
+            </w:r>
+            <w:r>
+              <w:rPr>
+                <w:rFonts w:ascii="Calibri" w:eastAsia="Times New Roman" w:hAnsi="Calibri" w:cs="Calibri"/>
+                <w:color w:val="000000"/>
+                <w:sz w:val="20"/>
+              </w:rPr>
+              <w:br/>
+              <w:t xml:space="preserve">- </w:t>
+            </w:r>
+            <w:r>
+              <w:rPr>
+                <w:rFonts w:ascii="Calibri" w:eastAsia="Times New Roman" w:hAnsi="Calibri" w:cs="Calibri"/>
+                <w:color w:val="000000"/>
+                <w:sz w:val="20"/>
+              </w:rPr>
+              <w:t>The user can offer him the same type of a car for another time period.</w:t>
+            </w:r>
+          </w:p>
           <w:p>
             <w:pPr>
               <w:pStyle w:val="ListParagraph"/>
@@ -645,42 +703,10 @@
                 <w:color w:val="000000"/>
                 <w:sz w:val="20"/>
               </w:rPr>
-              <w:t>Customer is not in the customer database.</w:t>
-            </w:r>
-            <w:r>
-              <w:rPr>
-                <w:rFonts w:ascii="Calibri" w:eastAsia="Times New Roman" w:hAnsi="Calibri" w:cs="Calibri"/>
-                <w:color w:val="000000"/>
-                <w:sz w:val="20"/>
-              </w:rPr>
-              <w:br/>
-              <w:t xml:space="preserve">- </w:t>
-            </w:r>
-            <w:r>
-              <w:rPr>
-                <w:rFonts w:ascii="Calibri" w:eastAsia="Times New Roman" w:hAnsi="Calibri" w:cs="Calibri"/>
-                <w:color w:val="000000"/>
-                <w:sz w:val="20"/>
-              </w:rPr>
-              <w:t>User must create the customer is the customer database.</w:t>
-            </w:r>
-            <w:r>
-              <w:rPr>
-                <w:rFonts w:ascii="Calibri" w:eastAsia="Times New Roman" w:hAnsi="Calibri" w:cs="Calibri"/>
-                <w:color w:val="000000"/>
-                <w:sz w:val="20"/>
-              </w:rPr>
-              <w:br/>
-              <w:t xml:space="preserve">- </w:t>
-            </w:r>
-            <w:r>
-              <w:rPr>
-                <w:rFonts w:ascii="Calibri" w:eastAsia="Times New Roman" w:hAnsi="Calibri" w:cs="Calibri"/>
-                <w:color w:val="000000"/>
-                <w:sz w:val="20"/>
-              </w:rPr>
-              <w:t>Then return to description.</w:t>
-            </w:r>
+              <w:t>Customer wants extra insurance, go to 10.</w:t>
+            </w:r>
+            <w:bookmarkStart w:id="0" w:name="_GoBack"/>
+            <w:bookmarkEnd w:id="0"/>
           </w:p>
           <w:p>
             <w:pPr>
@@ -702,7 +728,7 @@
                 <w:color w:val="000000"/>
                 <w:sz w:val="20"/>
               </w:rPr>
-              <w:t>The car is not available for that time period.</w:t>
+              <w:t>The customer doesn’t have a way of paying.</w:t>
             </w:r>
             <w:r>
               <w:rPr>
@@ -711,49 +737,7 @@
                 <w:sz w:val="20"/>
               </w:rPr>
               <w:br/>
-              <w:t xml:space="preserve">- </w:t>
-            </w:r>
-            <w:r>
-              <w:rPr>
-                <w:rFonts w:ascii="Calibri" w:eastAsia="Times New Roman" w:hAnsi="Calibri" w:cs="Calibri"/>
-                <w:color w:val="000000"/>
-                <w:sz w:val="20"/>
-              </w:rPr>
-              <w:t>The user can offer him another car of a different type, if another car is available.</w:t>
-            </w:r>
-            <w:r>
-              <w:rPr>
-                <w:rFonts w:ascii="Calibri" w:eastAsia="Times New Roman" w:hAnsi="Calibri" w:cs="Calibri"/>
-                <w:color w:val="000000"/>
-                <w:sz w:val="20"/>
-              </w:rPr>
-              <w:br/>
-              <w:t xml:space="preserve">- </w:t>
-            </w:r>
-            <w:r>
-              <w:rPr>
-                <w:rFonts w:ascii="Calibri" w:eastAsia="Times New Roman" w:hAnsi="Calibri" w:cs="Calibri"/>
-                <w:color w:val="000000"/>
-                <w:sz w:val="20"/>
-              </w:rPr>
-              <w:t>If two or more cars of the same type that was asked for are available in part times of the time in question that can span over the duration of the time asked for, the user can rent him two or more cars over that time period.</w:t>
-            </w:r>
-            <w:r>
-              <w:rPr>
-                <w:rFonts w:ascii="Calibri" w:eastAsia="Times New Roman" w:hAnsi="Calibri" w:cs="Calibri"/>
-                <w:color w:val="000000"/>
-                <w:sz w:val="20"/>
-              </w:rPr>
-              <w:br/>
-              <w:t xml:space="preserve">- </w:t>
-            </w:r>
-            <w:r>
-              <w:rPr>
-                <w:rFonts w:ascii="Calibri" w:eastAsia="Times New Roman" w:hAnsi="Calibri" w:cs="Calibri"/>
-                <w:color w:val="000000"/>
-                <w:sz w:val="20"/>
-              </w:rPr>
-              <w:t>The user can offer him the same type of a car for another time period.</w:t>
+              <w:t>- The customer must come later when he can pay.</w:t>
             </w:r>
           </w:p>
           <w:p>
@@ -944,6 +928,38 @@
               </w:rPr>
               <w:t> </w:t>
             </w:r>
+            <w:r>
+              <w:rPr>
+                <w:rFonts w:ascii="Calibri" w:eastAsia="Times New Roman" w:hAnsi="Calibri" w:cs="Calibri"/>
+                <w:color w:val="000000"/>
+                <w:sz w:val="20"/>
+              </w:rPr>
+              <w:t>1,</w:t>
+            </w:r>
+            <w:r>
+              <w:rPr>
+                <w:rFonts w:ascii="Calibri" w:eastAsia="Times New Roman" w:hAnsi="Calibri" w:cs="Calibri"/>
+                <w:color w:val="000000"/>
+                <w:sz w:val="20"/>
+              </w:rPr>
+              <w:t xml:space="preserve"> </w:t>
+            </w:r>
+            <w:r>
+              <w:rPr>
+                <w:rFonts w:ascii="Calibri" w:eastAsia="Times New Roman" w:hAnsi="Calibri" w:cs="Calibri"/>
+                <w:color w:val="000000"/>
+                <w:sz w:val="20"/>
+              </w:rPr>
+              <w:t xml:space="preserve">3, </w:t>
+            </w:r>
+            <w:r>
+              <w:rPr>
+                <w:rFonts w:ascii="Calibri" w:eastAsia="Times New Roman" w:hAnsi="Calibri" w:cs="Calibri"/>
+                <w:color w:val="000000"/>
+                <w:sz w:val="20"/>
+              </w:rPr>
+              <w:t xml:space="preserve">5, 6, </w:t>
+            </w:r>
           </w:p>
         </w:tc>
       </w:tr>
@@ -1084,18 +1100,6 @@
         </w:tc>
       </w:tr>
     </w:tbl>
-    <w:p/>
-    <w:p/>
-    <w:p/>
-    <w:p/>
-    <w:p/>
-    <w:p/>
-    <w:p/>
-    <w:p/>
-    <w:p/>
-    <w:p/>
-    <w:p/>
-    <w:p/>
     <w:p/>
     <w:tbl>
       <w:tblPr>
@@ -1138,7 +1142,6 @@
                 <w:color w:val="000000"/>
                 <w:sz w:val="20"/>
               </w:rPr>
-              <w:lastRenderedPageBreak/>
               <w:t>Name</w:t>
             </w:r>
           </w:p>
@@ -2085,6 +2088,7 @@
                 <w:color w:val="000000"/>
                 <w:sz w:val="20"/>
               </w:rPr>
+              <w:lastRenderedPageBreak/>
               <w:t>Author</w:t>
             </w:r>
           </w:p>
@@ -2895,7 +2899,6 @@
                 <w:color w:val="000000"/>
                 <w:sz w:val="20"/>
               </w:rPr>
-              <w:lastRenderedPageBreak/>
               <w:t>Name</w:t>
             </w:r>
           </w:p>
@@ -4020,6 +4023,7 @@
                 <w:color w:val="000000"/>
                 <w:sz w:val="20"/>
               </w:rPr>
+              <w:lastRenderedPageBreak/>
               <w:t>Description</w:t>
             </w:r>
           </w:p>
@@ -4336,8 +4340,6 @@
                 <w:sz w:val="20"/>
               </w:rPr>
             </w:pPr>
-            <w:bookmarkStart w:id="0" w:name="_GoBack"/>
-            <w:bookmarkEnd w:id="0"/>
           </w:p>
         </w:tc>
       </w:tr>
@@ -4485,785 +4487,7 @@
     <w:p/>
     <w:p/>
     <w:p/>
-    <w:tbl>
-      <w:tblPr>
-        <w:tblW w:w="9165" w:type="dxa"/>
-        <w:tblLook w:val="04A0" w:firstRow="1" w:lastRow="0" w:firstColumn="1" w:lastColumn="0" w:noHBand="0" w:noVBand="1"/>
-      </w:tblPr>
-      <w:tblGrid>
-        <w:gridCol w:w="1520"/>
-        <w:gridCol w:w="7645"/>
-      </w:tblGrid>
-      <w:tr>
-        <w:trPr>
-          <w:trHeight w:val="300"/>
-        </w:trPr>
-        <w:tc>
-          <w:tcPr>
-            <w:tcW w:w="1520" w:type="dxa"/>
-            <w:tcBorders>
-              <w:top w:val="single" w:sz="12" w:space="0" w:color="auto"/>
-              <w:left w:val="single" w:sz="12" w:space="0" w:color="auto"/>
-              <w:bottom w:val="single" w:sz="8" w:space="0" w:color="auto"/>
-              <w:right w:val="single" w:sz="12" w:space="0" w:color="auto"/>
-            </w:tcBorders>
-            <w:shd w:val="clear" w:color="auto" w:fill="auto"/>
-            <w:noWrap/>
-            <w:hideMark/>
-          </w:tcPr>
-          <w:p>
-            <w:pPr>
-              <w:spacing w:after="0" w:line="240" w:lineRule="auto"/>
-              <w:rPr>
-                <w:rFonts w:ascii="Calibri" w:eastAsia="Times New Roman" w:hAnsi="Calibri" w:cs="Calibri"/>
-                <w:color w:val="000000"/>
-                <w:sz w:val="20"/>
-              </w:rPr>
-            </w:pPr>
-            <w:r>
-              <w:rPr>
-                <w:rFonts w:ascii="Calibri" w:eastAsia="Times New Roman" w:hAnsi="Calibri" w:cs="Calibri"/>
-                <w:color w:val="000000"/>
-                <w:sz w:val="20"/>
-              </w:rPr>
-              <w:lastRenderedPageBreak/>
-              <w:t>Name</w:t>
-            </w:r>
-          </w:p>
-        </w:tc>
-        <w:tc>
-          <w:tcPr>
-            <w:tcW w:w="7645" w:type="dxa"/>
-            <w:tcBorders>
-              <w:top w:val="single" w:sz="12" w:space="0" w:color="auto"/>
-              <w:left w:val="single" w:sz="12" w:space="0" w:color="auto"/>
-              <w:bottom w:val="single" w:sz="8" w:space="0" w:color="auto"/>
-              <w:right w:val="single" w:sz="12" w:space="0" w:color="auto"/>
-            </w:tcBorders>
-          </w:tcPr>
-          <w:p>
-            <w:pPr>
-              <w:spacing w:after="0" w:line="240" w:lineRule="auto"/>
-              <w:rPr>
-                <w:rFonts w:ascii="Calibri" w:eastAsia="Times New Roman" w:hAnsi="Calibri" w:cs="Calibri"/>
-                <w:color w:val="000000"/>
-                <w:sz w:val="20"/>
-              </w:rPr>
-            </w:pPr>
-            <w:r>
-              <w:rPr>
-                <w:rFonts w:ascii="Calibri" w:eastAsia="Times New Roman" w:hAnsi="Calibri" w:cs="Calibri"/>
-                <w:color w:val="000000"/>
-                <w:sz w:val="20"/>
-              </w:rPr>
-              <w:t>Error</w:t>
-            </w:r>
-            <w:r>
-              <w:rPr>
-                <w:rFonts w:ascii="Calibri" w:eastAsia="Times New Roman" w:hAnsi="Calibri" w:cs="Calibri"/>
-                <w:color w:val="000000"/>
-                <w:sz w:val="20"/>
-              </w:rPr>
-              <w:t xml:space="preserve"> control</w:t>
-            </w:r>
-            <w:r>
-              <w:rPr>
-                <w:rFonts w:ascii="Calibri" w:eastAsia="Times New Roman" w:hAnsi="Calibri" w:cs="Calibri"/>
-                <w:color w:val="000000"/>
-                <w:sz w:val="20"/>
-              </w:rPr>
-              <w:t xml:space="preserve"> in typing</w:t>
-            </w:r>
-            <w:r>
-              <w:rPr>
-                <w:rFonts w:ascii="Calibri" w:eastAsia="Times New Roman" w:hAnsi="Calibri" w:cs="Calibri"/>
-                <w:color w:val="000000"/>
-                <w:sz w:val="20"/>
-              </w:rPr>
-              <w:t>.</w:t>
-            </w:r>
-          </w:p>
-        </w:tc>
-      </w:tr>
-      <w:tr>
-        <w:trPr>
-          <w:trHeight w:val="300"/>
-        </w:trPr>
-        <w:tc>
-          <w:tcPr>
-            <w:tcW w:w="1520" w:type="dxa"/>
-            <w:tcBorders>
-              <w:top w:val="nil"/>
-              <w:left w:val="single" w:sz="12" w:space="0" w:color="auto"/>
-              <w:bottom w:val="single" w:sz="12" w:space="0" w:color="auto"/>
-              <w:right w:val="single" w:sz="12" w:space="0" w:color="auto"/>
-            </w:tcBorders>
-            <w:shd w:val="clear" w:color="auto" w:fill="auto"/>
-            <w:noWrap/>
-            <w:hideMark/>
-          </w:tcPr>
-          <w:p>
-            <w:pPr>
-              <w:spacing w:after="0" w:line="240" w:lineRule="auto"/>
-              <w:rPr>
-                <w:rFonts w:ascii="Calibri" w:eastAsia="Times New Roman" w:hAnsi="Calibri" w:cs="Calibri"/>
-                <w:color w:val="000000"/>
-                <w:sz w:val="20"/>
-              </w:rPr>
-            </w:pPr>
-            <w:r>
-              <w:rPr>
-                <w:rFonts w:ascii="Calibri" w:eastAsia="Times New Roman" w:hAnsi="Calibri" w:cs="Calibri"/>
-                <w:color w:val="000000"/>
-                <w:sz w:val="20"/>
-              </w:rPr>
-              <w:t>Number</w:t>
-            </w:r>
-          </w:p>
-        </w:tc>
-        <w:tc>
-          <w:tcPr>
-            <w:tcW w:w="7645" w:type="dxa"/>
-            <w:tcBorders>
-              <w:top w:val="nil"/>
-              <w:left w:val="single" w:sz="12" w:space="0" w:color="auto"/>
-              <w:bottom w:val="single" w:sz="12" w:space="0" w:color="auto"/>
-              <w:right w:val="single" w:sz="12" w:space="0" w:color="auto"/>
-            </w:tcBorders>
-          </w:tcPr>
-          <w:p>
-            <w:pPr>
-              <w:spacing w:after="0" w:line="240" w:lineRule="auto"/>
-              <w:rPr>
-                <w:rFonts w:ascii="Calibri" w:eastAsia="Times New Roman" w:hAnsi="Calibri" w:cs="Calibri"/>
-                <w:color w:val="000000"/>
-                <w:sz w:val="20"/>
-              </w:rPr>
-            </w:pPr>
-            <w:r>
-              <w:rPr>
-                <w:rFonts w:ascii="Calibri" w:eastAsia="Times New Roman" w:hAnsi="Calibri" w:cs="Calibri"/>
-                <w:color w:val="000000"/>
-                <w:sz w:val="20"/>
-              </w:rPr>
-              <w:t>6</w:t>
-            </w:r>
-          </w:p>
-        </w:tc>
-      </w:tr>
-      <w:tr>
-        <w:trPr>
-          <w:trHeight w:val="300"/>
-        </w:trPr>
-        <w:tc>
-          <w:tcPr>
-            <w:tcW w:w="1520" w:type="dxa"/>
-            <w:tcBorders>
-              <w:top w:val="single" w:sz="12" w:space="0" w:color="auto"/>
-              <w:left w:val="single" w:sz="12" w:space="0" w:color="auto"/>
-              <w:bottom w:val="single" w:sz="12" w:space="0" w:color="auto"/>
-              <w:right w:val="single" w:sz="12" w:space="0" w:color="auto"/>
-            </w:tcBorders>
-            <w:shd w:val="clear" w:color="auto" w:fill="auto"/>
-            <w:noWrap/>
-            <w:hideMark/>
-          </w:tcPr>
-          <w:p>
-            <w:pPr>
-              <w:spacing w:after="0" w:line="240" w:lineRule="auto"/>
-              <w:rPr>
-                <w:rFonts w:ascii="Calibri" w:eastAsia="Times New Roman" w:hAnsi="Calibri" w:cs="Calibri"/>
-                <w:color w:val="000000"/>
-                <w:sz w:val="20"/>
-              </w:rPr>
-            </w:pPr>
-            <w:r>
-              <w:rPr>
-                <w:rFonts w:ascii="Calibri" w:eastAsia="Times New Roman" w:hAnsi="Calibri" w:cs="Calibri"/>
-                <w:color w:val="000000"/>
-                <w:sz w:val="20"/>
-              </w:rPr>
-              <w:t>Priority</w:t>
-            </w:r>
-          </w:p>
-        </w:tc>
-        <w:tc>
-          <w:tcPr>
-            <w:tcW w:w="7645" w:type="dxa"/>
-            <w:tcBorders>
-              <w:top w:val="single" w:sz="12" w:space="0" w:color="auto"/>
-              <w:left w:val="single" w:sz="12" w:space="0" w:color="auto"/>
-              <w:bottom w:val="single" w:sz="12" w:space="0" w:color="auto"/>
-              <w:right w:val="single" w:sz="12" w:space="0" w:color="auto"/>
-            </w:tcBorders>
-          </w:tcPr>
-          <w:p>
-            <w:pPr>
-              <w:spacing w:after="0" w:line="240" w:lineRule="auto"/>
-              <w:rPr>
-                <w:rFonts w:ascii="Calibri" w:eastAsia="Times New Roman" w:hAnsi="Calibri" w:cs="Calibri"/>
-                <w:color w:val="000000"/>
-                <w:sz w:val="20"/>
-              </w:rPr>
-            </w:pPr>
-            <w:r>
-              <w:rPr>
-                <w:rFonts w:ascii="Calibri" w:eastAsia="Times New Roman" w:hAnsi="Calibri" w:cs="Calibri"/>
-                <w:color w:val="000000"/>
-                <w:sz w:val="20"/>
-              </w:rPr>
-              <w:t>A</w:t>
-            </w:r>
-          </w:p>
-        </w:tc>
-      </w:tr>
-      <w:tr>
-        <w:trPr>
-          <w:trHeight w:val="300"/>
-        </w:trPr>
-        <w:tc>
-          <w:tcPr>
-            <w:tcW w:w="1520" w:type="dxa"/>
-            <w:tcBorders>
-              <w:top w:val="single" w:sz="12" w:space="0" w:color="auto"/>
-              <w:left w:val="single" w:sz="12" w:space="0" w:color="auto"/>
-              <w:bottom w:val="single" w:sz="12" w:space="0" w:color="auto"/>
-              <w:right w:val="single" w:sz="12" w:space="0" w:color="auto"/>
-            </w:tcBorders>
-            <w:shd w:val="clear" w:color="auto" w:fill="auto"/>
-            <w:noWrap/>
-            <w:hideMark/>
-          </w:tcPr>
-          <w:p>
-            <w:pPr>
-              <w:spacing w:after="0" w:line="240" w:lineRule="auto"/>
-              <w:rPr>
-                <w:rFonts w:ascii="Calibri" w:eastAsia="Times New Roman" w:hAnsi="Calibri" w:cs="Calibri"/>
-                <w:color w:val="000000"/>
-                <w:sz w:val="20"/>
-              </w:rPr>
-            </w:pPr>
-            <w:r>
-              <w:rPr>
-                <w:rFonts w:ascii="Calibri" w:eastAsia="Times New Roman" w:hAnsi="Calibri" w:cs="Calibri"/>
-                <w:color w:val="000000"/>
-                <w:sz w:val="20"/>
-              </w:rPr>
-              <w:t>Precondition</w:t>
-            </w:r>
-          </w:p>
-        </w:tc>
-        <w:tc>
-          <w:tcPr>
-            <w:tcW w:w="7645" w:type="dxa"/>
-            <w:tcBorders>
-              <w:top w:val="single" w:sz="12" w:space="0" w:color="auto"/>
-              <w:left w:val="single" w:sz="12" w:space="0" w:color="auto"/>
-              <w:bottom w:val="single" w:sz="12" w:space="0" w:color="auto"/>
-              <w:right w:val="single" w:sz="12" w:space="0" w:color="auto"/>
-            </w:tcBorders>
-          </w:tcPr>
-          <w:p>
-            <w:pPr>
-              <w:pStyle w:val="ListParagraph"/>
-              <w:numPr>
-                <w:ilvl w:val="0"/>
-                <w:numId w:val="1"/>
-              </w:numPr>
-              <w:spacing w:after="0" w:line="240" w:lineRule="auto"/>
-              <w:rPr>
-                <w:rFonts w:ascii="Calibri" w:eastAsia="Times New Roman" w:hAnsi="Calibri" w:cs="Calibri"/>
-                <w:color w:val="000000"/>
-                <w:sz w:val="20"/>
-              </w:rPr>
-            </w:pPr>
-            <w:r>
-              <w:rPr>
-                <w:rFonts w:ascii="Calibri" w:eastAsia="Times New Roman" w:hAnsi="Calibri" w:cs="Calibri"/>
-                <w:color w:val="000000"/>
-                <w:sz w:val="20"/>
-              </w:rPr>
-              <w:t>User is in the system.</w:t>
-            </w:r>
-          </w:p>
-          <w:p>
-            <w:pPr>
-              <w:pStyle w:val="ListParagraph"/>
-              <w:numPr>
-                <w:ilvl w:val="0"/>
-                <w:numId w:val="1"/>
-              </w:numPr>
-              <w:spacing w:after="0" w:line="240" w:lineRule="auto"/>
-              <w:rPr>
-                <w:rFonts w:ascii="Calibri" w:eastAsia="Times New Roman" w:hAnsi="Calibri" w:cs="Calibri"/>
-                <w:color w:val="000000"/>
-                <w:sz w:val="20"/>
-              </w:rPr>
-            </w:pPr>
-            <w:r>
-              <w:rPr>
-                <w:rFonts w:ascii="Calibri" w:eastAsia="Times New Roman" w:hAnsi="Calibri" w:cs="Calibri"/>
-                <w:color w:val="000000"/>
-                <w:sz w:val="20"/>
-              </w:rPr>
-              <w:t>User has made a typing error while filling in some essential data.</w:t>
-            </w:r>
-          </w:p>
-        </w:tc>
-      </w:tr>
-      <w:tr>
-        <w:trPr>
-          <w:trHeight w:val="30"/>
-        </w:trPr>
-        <w:tc>
-          <w:tcPr>
-            <w:tcW w:w="1520" w:type="dxa"/>
-            <w:tcBorders>
-              <w:top w:val="single" w:sz="12" w:space="0" w:color="auto"/>
-              <w:left w:val="single" w:sz="12" w:space="0" w:color="auto"/>
-              <w:bottom w:val="single" w:sz="12" w:space="0" w:color="auto"/>
-              <w:right w:val="single" w:sz="12" w:space="0" w:color="auto"/>
-            </w:tcBorders>
-            <w:shd w:val="clear" w:color="auto" w:fill="auto"/>
-            <w:noWrap/>
-            <w:hideMark/>
-          </w:tcPr>
-          <w:p>
-            <w:pPr>
-              <w:spacing w:after="0" w:line="240" w:lineRule="auto"/>
-              <w:rPr>
-                <w:rFonts w:ascii="Calibri" w:eastAsia="Times New Roman" w:hAnsi="Calibri" w:cs="Calibri"/>
-                <w:color w:val="000000"/>
-                <w:sz w:val="20"/>
-              </w:rPr>
-            </w:pPr>
-            <w:r>
-              <w:rPr>
-                <w:rFonts w:ascii="Calibri" w:eastAsia="Times New Roman" w:hAnsi="Calibri" w:cs="Calibri"/>
-                <w:color w:val="000000"/>
-                <w:sz w:val="20"/>
-              </w:rPr>
-              <w:t>Description</w:t>
-            </w:r>
-          </w:p>
-        </w:tc>
-        <w:tc>
-          <w:tcPr>
-            <w:tcW w:w="7645" w:type="dxa"/>
-            <w:tcBorders>
-              <w:top w:val="single" w:sz="12" w:space="0" w:color="auto"/>
-              <w:left w:val="single" w:sz="12" w:space="0" w:color="auto"/>
-              <w:bottom w:val="single" w:sz="12" w:space="0" w:color="auto"/>
-              <w:right w:val="single" w:sz="12" w:space="0" w:color="auto"/>
-            </w:tcBorders>
-          </w:tcPr>
-          <w:p>
-            <w:pPr>
-              <w:pStyle w:val="ListParagraph"/>
-              <w:numPr>
-                <w:ilvl w:val="0"/>
-                <w:numId w:val="1"/>
-              </w:numPr>
-              <w:spacing w:after="0" w:line="240" w:lineRule="auto"/>
-              <w:rPr>
-                <w:rFonts w:ascii="Calibri" w:eastAsia="Times New Roman" w:hAnsi="Calibri" w:cs="Calibri"/>
-                <w:color w:val="000000"/>
-                <w:sz w:val="20"/>
-              </w:rPr>
-            </w:pPr>
-            <w:r>
-              <w:rPr>
-                <w:rFonts w:ascii="Calibri" w:eastAsia="Times New Roman" w:hAnsi="Calibri" w:cs="Calibri"/>
-                <w:color w:val="000000"/>
-                <w:sz w:val="20"/>
-              </w:rPr>
-              <w:t>User makes a typing error while filling in some essential data.</w:t>
-            </w:r>
-          </w:p>
-          <w:p>
-            <w:pPr>
-              <w:pStyle w:val="ListParagraph"/>
-              <w:numPr>
-                <w:ilvl w:val="0"/>
-                <w:numId w:val="1"/>
-              </w:numPr>
-              <w:spacing w:after="0" w:line="240" w:lineRule="auto"/>
-              <w:rPr>
-                <w:rFonts w:ascii="Calibri" w:eastAsia="Times New Roman" w:hAnsi="Calibri" w:cs="Calibri"/>
-                <w:color w:val="000000"/>
-                <w:sz w:val="20"/>
-              </w:rPr>
-            </w:pPr>
-            <w:r>
-              <w:rPr>
-                <w:rFonts w:ascii="Calibri" w:eastAsia="Times New Roman" w:hAnsi="Calibri" w:cs="Calibri"/>
-                <w:color w:val="000000"/>
-                <w:sz w:val="20"/>
-              </w:rPr>
-              <w:t xml:space="preserve">The system prints out what that field requires, </w:t>
-            </w:r>
-            <w:proofErr w:type="spellStart"/>
-            <w:r>
-              <w:rPr>
-                <w:rFonts w:ascii="Calibri" w:eastAsia="Times New Roman" w:hAnsi="Calibri" w:cs="Calibri"/>
-                <w:color w:val="000000"/>
-                <w:sz w:val="20"/>
-              </w:rPr>
-              <w:t>f.x.</w:t>
-            </w:r>
-            <w:proofErr w:type="spellEnd"/>
-            <w:r>
-              <w:rPr>
-                <w:rFonts w:ascii="Calibri" w:eastAsia="Times New Roman" w:hAnsi="Calibri" w:cs="Calibri"/>
-                <w:color w:val="000000"/>
-                <w:sz w:val="20"/>
-              </w:rPr>
-              <w:t xml:space="preserve"> number of characters or number of numbers in a year.</w:t>
-            </w:r>
-          </w:p>
-        </w:tc>
-      </w:tr>
-      <w:tr>
-        <w:trPr>
-          <w:trHeight w:val="241"/>
-        </w:trPr>
-        <w:tc>
-          <w:tcPr>
-            <w:tcW w:w="1520" w:type="dxa"/>
-            <w:tcBorders>
-              <w:top w:val="single" w:sz="12" w:space="0" w:color="auto"/>
-              <w:left w:val="single" w:sz="12" w:space="0" w:color="auto"/>
-              <w:bottom w:val="single" w:sz="12" w:space="0" w:color="auto"/>
-              <w:right w:val="single" w:sz="12" w:space="0" w:color="auto"/>
-            </w:tcBorders>
-            <w:shd w:val="clear" w:color="auto" w:fill="auto"/>
-            <w:noWrap/>
-            <w:hideMark/>
-          </w:tcPr>
-          <w:p>
-            <w:pPr>
-              <w:spacing w:after="0" w:line="240" w:lineRule="auto"/>
-              <w:rPr>
-                <w:rFonts w:ascii="Calibri" w:eastAsia="Times New Roman" w:hAnsi="Calibri" w:cs="Calibri"/>
-                <w:color w:val="000000"/>
-                <w:sz w:val="20"/>
-              </w:rPr>
-            </w:pPr>
-            <w:r>
-              <w:rPr>
-                <w:rFonts w:ascii="Calibri" w:eastAsia="Times New Roman" w:hAnsi="Calibri" w:cs="Calibri"/>
-                <w:color w:val="000000"/>
-                <w:sz w:val="20"/>
-              </w:rPr>
-              <w:t>Alternative flow</w:t>
-            </w:r>
-          </w:p>
-        </w:tc>
-        <w:tc>
-          <w:tcPr>
-            <w:tcW w:w="7645" w:type="dxa"/>
-            <w:tcBorders>
-              <w:top w:val="single" w:sz="12" w:space="0" w:color="auto"/>
-              <w:left w:val="single" w:sz="12" w:space="0" w:color="auto"/>
-              <w:bottom w:val="single" w:sz="12" w:space="0" w:color="auto"/>
-              <w:right w:val="single" w:sz="12" w:space="0" w:color="auto"/>
-            </w:tcBorders>
-          </w:tcPr>
-          <w:p>
-            <w:pPr>
-              <w:pStyle w:val="ListParagraph"/>
-              <w:numPr>
-                <w:ilvl w:val="0"/>
-                <w:numId w:val="1"/>
-              </w:numPr>
-              <w:spacing w:after="0" w:line="240" w:lineRule="auto"/>
-              <w:rPr>
-                <w:rFonts w:ascii="Calibri" w:eastAsia="Times New Roman" w:hAnsi="Calibri" w:cs="Calibri"/>
-                <w:color w:val="000000"/>
-                <w:sz w:val="20"/>
-              </w:rPr>
-            </w:pPr>
-            <w:r>
-              <w:rPr>
-                <w:rFonts w:ascii="Calibri" w:eastAsia="Times New Roman" w:hAnsi="Calibri" w:cs="Calibri"/>
-                <w:color w:val="000000"/>
-                <w:sz w:val="20"/>
-              </w:rPr>
-              <w:t>User makes no typing error.</w:t>
-            </w:r>
-            <w:r>
-              <w:rPr>
-                <w:rFonts w:ascii="Calibri" w:eastAsia="Times New Roman" w:hAnsi="Calibri" w:cs="Calibri"/>
-                <w:color w:val="000000"/>
-                <w:sz w:val="20"/>
-              </w:rPr>
-              <w:br/>
-              <w:t>- Nothing pops up and the user can continue with his/her work.</w:t>
-            </w:r>
-          </w:p>
-        </w:tc>
-      </w:tr>
-      <w:tr>
-        <w:trPr>
-          <w:trHeight w:val="43"/>
-        </w:trPr>
-        <w:tc>
-          <w:tcPr>
-            <w:tcW w:w="1520" w:type="dxa"/>
-            <w:tcBorders>
-              <w:top w:val="single" w:sz="12" w:space="0" w:color="auto"/>
-              <w:left w:val="single" w:sz="12" w:space="0" w:color="auto"/>
-              <w:bottom w:val="single" w:sz="12" w:space="0" w:color="auto"/>
-              <w:right w:val="single" w:sz="12" w:space="0" w:color="auto"/>
-            </w:tcBorders>
-            <w:shd w:val="clear" w:color="auto" w:fill="auto"/>
-            <w:noWrap/>
-            <w:hideMark/>
-          </w:tcPr>
-          <w:p>
-            <w:pPr>
-              <w:spacing w:after="0" w:line="240" w:lineRule="auto"/>
-              <w:rPr>
-                <w:rFonts w:ascii="Calibri" w:eastAsia="Times New Roman" w:hAnsi="Calibri" w:cs="Calibri"/>
-                <w:color w:val="000000"/>
-                <w:sz w:val="20"/>
-              </w:rPr>
-            </w:pPr>
-            <w:r>
-              <w:rPr>
-                <w:rFonts w:ascii="Calibri" w:eastAsia="Times New Roman" w:hAnsi="Calibri" w:cs="Calibri"/>
-                <w:color w:val="000000"/>
-                <w:sz w:val="20"/>
-              </w:rPr>
-              <w:t>Post condition</w:t>
-            </w:r>
-          </w:p>
-        </w:tc>
-        <w:tc>
-          <w:tcPr>
-            <w:tcW w:w="7645" w:type="dxa"/>
-            <w:tcBorders>
-              <w:top w:val="single" w:sz="12" w:space="0" w:color="auto"/>
-              <w:left w:val="single" w:sz="12" w:space="0" w:color="auto"/>
-              <w:bottom w:val="single" w:sz="12" w:space="0" w:color="auto"/>
-              <w:right w:val="single" w:sz="12" w:space="0" w:color="auto"/>
-            </w:tcBorders>
-          </w:tcPr>
-          <w:p>
-            <w:pPr>
-              <w:pStyle w:val="ListParagraph"/>
-              <w:numPr>
-                <w:ilvl w:val="0"/>
-                <w:numId w:val="1"/>
-              </w:numPr>
-              <w:spacing w:after="0" w:line="240" w:lineRule="auto"/>
-              <w:rPr>
-                <w:rFonts w:ascii="Calibri" w:eastAsia="Times New Roman" w:hAnsi="Calibri" w:cs="Calibri"/>
-                <w:color w:val="000000"/>
-                <w:sz w:val="20"/>
-              </w:rPr>
-            </w:pPr>
-            <w:r>
-              <w:rPr>
-                <w:rFonts w:ascii="Calibri" w:eastAsia="Times New Roman" w:hAnsi="Calibri" w:cs="Calibri"/>
-                <w:color w:val="000000"/>
-                <w:sz w:val="20"/>
-              </w:rPr>
-              <w:t>User will have to write a correct input and then continue with his/hers work.</w:t>
-            </w:r>
-          </w:p>
-        </w:tc>
-      </w:tr>
-      <w:tr>
-        <w:trPr>
-          <w:trHeight w:val="300"/>
-        </w:trPr>
-        <w:tc>
-          <w:tcPr>
-            <w:tcW w:w="1520" w:type="dxa"/>
-            <w:tcBorders>
-              <w:top w:val="single" w:sz="12" w:space="0" w:color="auto"/>
-              <w:left w:val="single" w:sz="12" w:space="0" w:color="auto"/>
-              <w:bottom w:val="single" w:sz="12" w:space="0" w:color="auto"/>
-              <w:right w:val="single" w:sz="12" w:space="0" w:color="auto"/>
-            </w:tcBorders>
-            <w:shd w:val="clear" w:color="auto" w:fill="auto"/>
-            <w:noWrap/>
-            <w:hideMark/>
-          </w:tcPr>
-          <w:p>
-            <w:pPr>
-              <w:spacing w:after="0" w:line="240" w:lineRule="auto"/>
-              <w:rPr>
-                <w:rFonts w:ascii="Calibri" w:eastAsia="Times New Roman" w:hAnsi="Calibri" w:cs="Calibri"/>
-                <w:color w:val="000000"/>
-                <w:sz w:val="20"/>
-              </w:rPr>
-            </w:pPr>
-            <w:r>
-              <w:rPr>
-                <w:rFonts w:ascii="Calibri" w:eastAsia="Times New Roman" w:hAnsi="Calibri" w:cs="Calibri"/>
-                <w:color w:val="000000"/>
-                <w:sz w:val="20"/>
-              </w:rPr>
-              <w:t>Source</w:t>
-            </w:r>
-          </w:p>
-        </w:tc>
-        <w:tc>
-          <w:tcPr>
-            <w:tcW w:w="7645" w:type="dxa"/>
-            <w:tcBorders>
-              <w:top w:val="single" w:sz="12" w:space="0" w:color="auto"/>
-              <w:left w:val="single" w:sz="12" w:space="0" w:color="auto"/>
-              <w:bottom w:val="single" w:sz="12" w:space="0" w:color="auto"/>
-              <w:right w:val="single" w:sz="12" w:space="0" w:color="auto"/>
-            </w:tcBorders>
-          </w:tcPr>
-          <w:p>
-            <w:pPr>
-              <w:spacing w:after="0" w:line="240" w:lineRule="auto"/>
-              <w:rPr>
-                <w:rFonts w:ascii="Calibri" w:eastAsia="Times New Roman" w:hAnsi="Calibri" w:cs="Calibri"/>
-                <w:color w:val="000000"/>
-                <w:sz w:val="20"/>
-              </w:rPr>
-            </w:pPr>
-          </w:p>
-        </w:tc>
-      </w:tr>
-      <w:tr>
-        <w:trPr>
-          <w:trHeight w:val="300"/>
-        </w:trPr>
-        <w:tc>
-          <w:tcPr>
-            <w:tcW w:w="1520" w:type="dxa"/>
-            <w:tcBorders>
-              <w:top w:val="single" w:sz="12" w:space="0" w:color="auto"/>
-              <w:left w:val="single" w:sz="12" w:space="0" w:color="auto"/>
-              <w:bottom w:val="single" w:sz="12" w:space="0" w:color="auto"/>
-              <w:right w:val="single" w:sz="12" w:space="0" w:color="auto"/>
-            </w:tcBorders>
-            <w:shd w:val="clear" w:color="auto" w:fill="auto"/>
-            <w:noWrap/>
-          </w:tcPr>
-          <w:p>
-            <w:pPr>
-              <w:spacing w:after="0" w:line="240" w:lineRule="auto"/>
-              <w:rPr>
-                <w:rFonts w:ascii="Calibri" w:eastAsia="Times New Roman" w:hAnsi="Calibri" w:cs="Calibri"/>
-                <w:color w:val="000000"/>
-                <w:sz w:val="20"/>
-              </w:rPr>
-            </w:pPr>
-            <w:r>
-              <w:rPr>
-                <w:rFonts w:ascii="Calibri" w:eastAsia="Times New Roman" w:hAnsi="Calibri" w:cs="Calibri"/>
-                <w:color w:val="000000"/>
-                <w:sz w:val="20"/>
-              </w:rPr>
-              <w:t>Actor</w:t>
-            </w:r>
-          </w:p>
-        </w:tc>
-        <w:tc>
-          <w:tcPr>
-            <w:tcW w:w="7645" w:type="dxa"/>
-            <w:tcBorders>
-              <w:top w:val="single" w:sz="12" w:space="0" w:color="auto"/>
-              <w:left w:val="single" w:sz="12" w:space="0" w:color="auto"/>
-              <w:bottom w:val="single" w:sz="12" w:space="0" w:color="auto"/>
-              <w:right w:val="single" w:sz="12" w:space="0" w:color="auto"/>
-            </w:tcBorders>
-          </w:tcPr>
-          <w:p>
-            <w:pPr>
-              <w:spacing w:after="0" w:line="240" w:lineRule="auto"/>
-              <w:rPr>
-                <w:rFonts w:ascii="Calibri" w:eastAsia="Times New Roman" w:hAnsi="Calibri" w:cs="Calibri"/>
-                <w:color w:val="000000"/>
-                <w:sz w:val="20"/>
-              </w:rPr>
-            </w:pPr>
-            <w:r>
-              <w:rPr>
-                <w:rFonts w:ascii="Calibri" w:eastAsia="Times New Roman" w:hAnsi="Calibri" w:cs="Calibri"/>
-                <w:color w:val="000000"/>
-                <w:sz w:val="20"/>
-              </w:rPr>
-              <w:t>User</w:t>
-            </w:r>
-          </w:p>
-        </w:tc>
-      </w:tr>
-      <w:tr>
-        <w:trPr>
-          <w:trHeight w:val="300"/>
-        </w:trPr>
-        <w:tc>
-          <w:tcPr>
-            <w:tcW w:w="1520" w:type="dxa"/>
-            <w:tcBorders>
-              <w:top w:val="single" w:sz="12" w:space="0" w:color="auto"/>
-              <w:left w:val="single" w:sz="12" w:space="0" w:color="auto"/>
-              <w:bottom w:val="single" w:sz="12" w:space="0" w:color="auto"/>
-              <w:right w:val="single" w:sz="12" w:space="0" w:color="auto"/>
-            </w:tcBorders>
-            <w:shd w:val="clear" w:color="auto" w:fill="auto"/>
-            <w:noWrap/>
-          </w:tcPr>
-          <w:p>
-            <w:pPr>
-              <w:spacing w:after="0" w:line="240" w:lineRule="auto"/>
-              <w:rPr>
-                <w:rFonts w:ascii="Calibri" w:eastAsia="Times New Roman" w:hAnsi="Calibri" w:cs="Calibri"/>
-                <w:color w:val="000000"/>
-                <w:sz w:val="20"/>
-              </w:rPr>
-            </w:pPr>
-            <w:r>
-              <w:rPr>
-                <w:rFonts w:ascii="Calibri" w:eastAsia="Times New Roman" w:hAnsi="Calibri" w:cs="Calibri"/>
-                <w:color w:val="000000"/>
-                <w:sz w:val="20"/>
-              </w:rPr>
-              <w:t>Author</w:t>
-            </w:r>
-          </w:p>
-        </w:tc>
-        <w:tc>
-          <w:tcPr>
-            <w:tcW w:w="7645" w:type="dxa"/>
-            <w:tcBorders>
-              <w:top w:val="single" w:sz="12" w:space="0" w:color="auto"/>
-              <w:left w:val="single" w:sz="12" w:space="0" w:color="auto"/>
-              <w:bottom w:val="single" w:sz="12" w:space="0" w:color="auto"/>
-              <w:right w:val="single" w:sz="12" w:space="0" w:color="auto"/>
-            </w:tcBorders>
-            <w:vAlign w:val="bottom"/>
-          </w:tcPr>
-          <w:p>
-            <w:pPr>
-              <w:spacing w:after="0" w:line="240" w:lineRule="auto"/>
-              <w:rPr>
-                <w:rFonts w:ascii="Calibri" w:eastAsia="Times New Roman" w:hAnsi="Calibri" w:cs="Calibri"/>
-                <w:color w:val="000000"/>
-                <w:sz w:val="20"/>
-              </w:rPr>
-            </w:pPr>
-            <w:r>
-              <w:rPr>
-                <w:rFonts w:ascii="Calibri" w:eastAsia="Times New Roman" w:hAnsi="Calibri" w:cs="Calibri"/>
-                <w:color w:val="000000"/>
-                <w:sz w:val="20"/>
-              </w:rPr>
-              <w:t>Hlynur Magnússon, Snorri Vignisson, Sveinbjörn Jóhannesson og Tekla Kristjánsdóttir.</w:t>
-            </w:r>
-          </w:p>
-        </w:tc>
-      </w:tr>
-    </w:tbl>
+    <w:p/>
     <w:p/>
     <w:tbl>
       <w:tblPr>
@@ -5401,7 +4625,7 @@
                 <w:color w:val="000000"/>
                 <w:sz w:val="20"/>
               </w:rPr>
-              <w:t>7</w:t>
+              <w:t>6</w:t>
             </w:r>
           </w:p>
         </w:tc>
@@ -6053,7 +5277,6 @@
                 <w:color w:val="000000"/>
                 <w:sz w:val="20"/>
               </w:rPr>
-              <w:lastRenderedPageBreak/>
               <w:t>Name</w:t>
             </w:r>
           </w:p>
@@ -6149,7 +5372,7 @@
                 <w:color w:val="000000"/>
                 <w:sz w:val="20"/>
               </w:rPr>
-              <w:t>8</w:t>
+              <w:t>7</w:t>
             </w:r>
           </w:p>
         </w:tc>
@@ -6971,7 +6194,6 @@
                 <w:color w:val="000000"/>
                 <w:sz w:val="20"/>
               </w:rPr>
-              <w:lastRenderedPageBreak/>
               <w:t>Name</w:t>
             </w:r>
           </w:p>
@@ -7067,7 +6289,7 @@
                 <w:color w:val="000000"/>
                 <w:sz w:val="20"/>
               </w:rPr>
-              <w:t>9</w:t>
+              <w:t>8</w:t>
             </w:r>
           </w:p>
         </w:tc>
@@ -7908,7 +7130,7 @@
                 <w:color w:val="000000"/>
                 <w:sz w:val="20"/>
               </w:rPr>
-              <w:t>10</w:t>
+              <w:t>9</w:t>
             </w:r>
           </w:p>
         </w:tc>
@@ -8274,7 +7496,16 @@
                 <w:sz w:val="20"/>
               </w:rPr>
               <w:br/>
-              <w:t xml:space="preserve">- The computer prints out “Customer doesn’t exist.” and askes if you want to create a new customer. If user decides to create a new customer, he will go to user case 4. </w:t>
+              <w:t xml:space="preserve">- The computer prints out “Customer doesn’t exist.” and askes if you want to create a new customer. If user decides to create a new customer, he will go to </w:t>
+            </w:r>
+            <w:r>
+              <w:rPr>
+                <w:rFonts w:ascii="Calibri" w:eastAsia="Times New Roman" w:hAnsi="Calibri" w:cs="Calibri"/>
+                <w:color w:val="000000"/>
+                <w:sz w:val="20"/>
+              </w:rPr>
+              <w:lastRenderedPageBreak/>
+              <w:t xml:space="preserve">user case 4. </w:t>
             </w:r>
             <w:r>
               <w:rPr>
@@ -8320,6 +7551,7 @@
                 <w:color w:val="000000"/>
                 <w:sz w:val="20"/>
               </w:rPr>
+              <w:lastRenderedPageBreak/>
               <w:t>Post condition</w:t>
             </w:r>
           </w:p>
@@ -8615,7 +7847,6 @@
                 <w:color w:val="000000"/>
                 <w:sz w:val="20"/>
               </w:rPr>
-              <w:lastRenderedPageBreak/>
               <w:t>Name</w:t>
             </w:r>
           </w:p>
@@ -8711,7 +7942,15 @@
                 <w:color w:val="000000"/>
                 <w:sz w:val="20"/>
               </w:rPr>
-              <w:t>11</w:t>
+              <w:t>1</w:t>
+            </w:r>
+            <w:r>
+              <w:rPr>
+                <w:rFonts w:ascii="Calibri" w:eastAsia="Times New Roman" w:hAnsi="Calibri" w:cs="Calibri"/>
+                <w:color w:val="000000"/>
+                <w:sz w:val="20"/>
+              </w:rPr>
+              <w:t>0</w:t>
             </w:r>
           </w:p>
         </w:tc>
@@ -9448,7 +8687,15 @@
                 <w:color w:val="000000"/>
                 <w:sz w:val="20"/>
               </w:rPr>
-              <w:t>12</w:t>
+              <w:t>1</w:t>
+            </w:r>
+            <w:r>
+              <w:rPr>
+                <w:rFonts w:ascii="Calibri" w:eastAsia="Times New Roman" w:hAnsi="Calibri" w:cs="Calibri"/>
+                <w:color w:val="000000"/>
+                <w:sz w:val="20"/>
+              </w:rPr>
+              <w:t>1</w:t>
             </w:r>
           </w:p>
         </w:tc>
@@ -9867,15 +9114,7 @@
                 <w:color w:val="000000"/>
                 <w:sz w:val="20"/>
               </w:rPr>
-              <w:t xml:space="preserve">Back to </w:t>
-            </w:r>
-            <w:r>
-              <w:rPr>
-                <w:rFonts w:ascii="Calibri" w:eastAsia="Times New Roman" w:hAnsi="Calibri" w:cs="Calibri"/>
-                <w:color w:val="000000"/>
-                <w:sz w:val="20"/>
-              </w:rPr>
-              <w:t>home screen</w:t>
+              <w:t>Back to home screen</w:t>
             </w:r>
           </w:p>
         </w:tc>
@@ -10120,7 +9359,6 @@
                 <w:color w:val="000000"/>
                 <w:sz w:val="20"/>
               </w:rPr>
-              <w:lastRenderedPageBreak/>
               <w:t>Name</w:t>
             </w:r>
           </w:p>
@@ -10150,15 +9388,7 @@
                 <w:color w:val="000000"/>
                 <w:sz w:val="20"/>
               </w:rPr>
-              <w:t xml:space="preserve">User can display </w:t>
-            </w:r>
-            <w:r>
-              <w:rPr>
-                <w:rFonts w:ascii="Calibri" w:eastAsia="Times New Roman" w:hAnsi="Calibri" w:cs="Calibri"/>
-                <w:color w:val="000000"/>
-                <w:sz w:val="20"/>
-              </w:rPr>
-              <w:t>rental history of the company</w:t>
+              <w:t>User can display rental history of the company</w:t>
             </w:r>
           </w:p>
         </w:tc>
@@ -10232,7 +9462,7 @@
                 <w:color w:val="000000"/>
                 <w:sz w:val="20"/>
               </w:rPr>
-              <w:t>3</w:t>
+              <w:t>2</w:t>
             </w:r>
           </w:p>
         </w:tc>

</xml_diff>

<commit_message>
Aðeins of fljótur á meŕ... núna er þetta tilbúið
</commit_message>
<xml_diff>
--- a/Þarfagreiningaskýrsla/Notendatilvik.docx
+++ b/Þarfagreiningaskýrsla/Notendatilvik.docx
@@ -421,25 +421,23 @@
                 <w:color w:val="000000"/>
                 <w:sz w:val="20"/>
               </w:rPr>
-              <w:t xml:space="preserve">User selects “Rent a car” on the </w:t>
-            </w:r>
-            <w:proofErr w:type="spellStart"/>
-            <w:r>
-              <w:rPr>
-                <w:rFonts w:ascii="Calibri" w:eastAsia="Times New Roman" w:hAnsi="Calibri" w:cs="Calibri"/>
-                <w:color w:val="000000"/>
-                <w:sz w:val="20"/>
-              </w:rPr>
-              <w:t>homescreen</w:t>
-            </w:r>
-            <w:proofErr w:type="spellEnd"/>
-            <w:r>
-              <w:rPr>
-                <w:rFonts w:ascii="Calibri" w:eastAsia="Times New Roman" w:hAnsi="Calibri" w:cs="Calibri"/>
-                <w:color w:val="000000"/>
-                <w:sz w:val="20"/>
-              </w:rPr>
-              <w:t>.</w:t>
+              <w:t>User selects “Rent a car” on the home</w:t>
+            </w:r>
+            <w:r>
+              <w:rPr>
+                <w:rFonts w:ascii="Calibri" w:eastAsia="Times New Roman" w:hAnsi="Calibri" w:cs="Calibri"/>
+                <w:color w:val="000000"/>
+                <w:sz w:val="20"/>
+              </w:rPr>
+              <w:t xml:space="preserve"> </w:t>
+            </w:r>
+            <w:r>
+              <w:rPr>
+                <w:rFonts w:ascii="Calibri" w:eastAsia="Times New Roman" w:hAnsi="Calibri" w:cs="Calibri"/>
+                <w:color w:val="000000"/>
+                <w:sz w:val="20"/>
+              </w:rPr>
+              <w:t>screen.</w:t>
             </w:r>
           </w:p>
           <w:p>
@@ -1805,16 +1803,14 @@
               </w:rPr>
               <w:t xml:space="preserve">User prints out the rental contract with any changes in extra </w:t>
             </w:r>
-            <w:proofErr w:type="gramStart"/>
-            <w:r>
-              <w:rPr>
-                <w:rFonts w:ascii="Calibri" w:eastAsia="Times New Roman" w:hAnsi="Calibri" w:cs="Calibri"/>
-                <w:color w:val="000000"/>
-                <w:sz w:val="20"/>
-              </w:rPr>
-              <w:t>cost, and</w:t>
-            </w:r>
-            <w:proofErr w:type="gramEnd"/>
+            <w:r>
+              <w:rPr>
+                <w:rFonts w:ascii="Calibri" w:eastAsia="Times New Roman" w:hAnsi="Calibri" w:cs="Calibri"/>
+                <w:color w:val="000000"/>
+                <w:sz w:val="20"/>
+              </w:rPr>
+              <w:t>cost and</w:t>
+            </w:r>
             <w:r>
               <w:rPr>
                 <w:rFonts w:ascii="Calibri" w:eastAsia="Times New Roman" w:hAnsi="Calibri" w:cs="Calibri"/>
@@ -2000,15 +1996,13 @@
                 <w:rFonts w:ascii="Calibri" w:eastAsia="Times New Roman" w:hAnsi="Calibri" w:cs="Calibri"/>
                 <w:color w:val="000000"/>
                 <w:sz w:val="20"/>
-                <w:highlight w:val="yellow"/>
-              </w:rPr>
-            </w:pPr>
-            <w:r>
-              <w:rPr>
-                <w:rFonts w:ascii="Calibri" w:eastAsia="Times New Roman" w:hAnsi="Calibri" w:cs="Calibri"/>
-                <w:color w:val="000000"/>
-                <w:sz w:val="20"/>
-                <w:highlight w:val="yellow"/>
+              </w:rPr>
+            </w:pPr>
+            <w:r>
+              <w:rPr>
+                <w:rFonts w:ascii="Calibri" w:eastAsia="Times New Roman" w:hAnsi="Calibri" w:cs="Calibri"/>
+                <w:color w:val="000000"/>
+                <w:sz w:val="20"/>
               </w:rPr>
               <w:t xml:space="preserve">Customer has lost the </w:t>
             </w:r>
@@ -2017,7 +2011,6 @@
                 <w:rFonts w:ascii="Calibri" w:eastAsia="Times New Roman" w:hAnsi="Calibri" w:cs="Calibri"/>
                 <w:color w:val="000000"/>
                 <w:sz w:val="20"/>
-                <w:highlight w:val="yellow"/>
               </w:rPr>
               <w:t>car keys</w:t>
             </w:r>
@@ -2026,7 +2019,6 @@
                 <w:rFonts w:ascii="Calibri" w:eastAsia="Times New Roman" w:hAnsi="Calibri" w:cs="Calibri"/>
                 <w:color w:val="000000"/>
                 <w:sz w:val="20"/>
-                <w:highlight w:val="yellow"/>
               </w:rPr>
               <w:t>.</w:t>
             </w:r>
@@ -2035,17 +2027,31 @@
                 <w:rFonts w:ascii="Calibri" w:eastAsia="Times New Roman" w:hAnsi="Calibri" w:cs="Calibri"/>
                 <w:color w:val="000000"/>
                 <w:sz w:val="20"/>
-                <w:highlight w:val="yellow"/>
               </w:rPr>
               <w:br/>
-              <w:t xml:space="preserve">- If the customer has the lost </w:t>
-            </w:r>
-            <w:r>
-              <w:rPr>
-                <w:rFonts w:ascii="Calibri" w:eastAsia="Times New Roman" w:hAnsi="Calibri" w:cs="Calibri"/>
-                <w:color w:val="000000"/>
-                <w:sz w:val="20"/>
-                <w:highlight w:val="yellow"/>
+              <w:t xml:space="preserve">- If the customer has the </w:t>
+            </w:r>
+            <w:r>
+              <w:rPr>
+                <w:rFonts w:ascii="Calibri" w:eastAsia="Times New Roman" w:hAnsi="Calibri" w:cs="Calibri"/>
+                <w:color w:val="000000"/>
+                <w:sz w:val="20"/>
+              </w:rPr>
+              <w:t>“</w:t>
+            </w:r>
+            <w:r>
+              <w:rPr>
+                <w:rFonts w:ascii="Calibri" w:eastAsia="Times New Roman" w:hAnsi="Calibri" w:cs="Calibri"/>
+                <w:color w:val="000000"/>
+                <w:sz w:val="20"/>
+              </w:rPr>
+              <w:t xml:space="preserve">lost </w:t>
+            </w:r>
+            <w:r>
+              <w:rPr>
+                <w:rFonts w:ascii="Calibri" w:eastAsia="Times New Roman" w:hAnsi="Calibri" w:cs="Calibri"/>
+                <w:color w:val="000000"/>
+                <w:sz w:val="20"/>
               </w:rPr>
               <w:t>car keys</w:t>
             </w:r>
@@ -2054,7 +2060,6 @@
                 <w:rFonts w:ascii="Calibri" w:eastAsia="Times New Roman" w:hAnsi="Calibri" w:cs="Calibri"/>
                 <w:color w:val="000000"/>
                 <w:sz w:val="20"/>
-                <w:highlight w:val="yellow"/>
               </w:rPr>
               <w:t xml:space="preserve"> </w:t>
             </w:r>
@@ -2063,16 +2068,30 @@
                 <w:rFonts w:ascii="Calibri" w:eastAsia="Times New Roman" w:hAnsi="Calibri" w:cs="Calibri"/>
                 <w:color w:val="000000"/>
                 <w:sz w:val="20"/>
-                <w:highlight w:val="yellow"/>
-              </w:rPr>
-              <w:t>insurance,</w:t>
-            </w:r>
-            <w:r>
-              <w:rPr>
-                <w:rFonts w:ascii="Calibri" w:eastAsia="Times New Roman" w:hAnsi="Calibri" w:cs="Calibri"/>
-                <w:color w:val="000000"/>
-                <w:sz w:val="20"/>
-                <w:highlight w:val="yellow"/>
+              </w:rPr>
+              <w:t>insurance</w:t>
+            </w:r>
+            <w:r>
+              <w:rPr>
+                <w:rFonts w:ascii="Calibri" w:eastAsia="Times New Roman" w:hAnsi="Calibri" w:cs="Calibri"/>
+                <w:color w:val="000000"/>
+                <w:sz w:val="20"/>
+              </w:rPr>
+              <w:t>”</w:t>
+            </w:r>
+            <w:r>
+              <w:rPr>
+                <w:rFonts w:ascii="Calibri" w:eastAsia="Times New Roman" w:hAnsi="Calibri" w:cs="Calibri"/>
+                <w:color w:val="000000"/>
+                <w:sz w:val="20"/>
+              </w:rPr>
+              <w:t>,</w:t>
+            </w:r>
+            <w:r>
+              <w:rPr>
+                <w:rFonts w:ascii="Calibri" w:eastAsia="Times New Roman" w:hAnsi="Calibri" w:cs="Calibri"/>
+                <w:color w:val="000000"/>
+                <w:sz w:val="20"/>
               </w:rPr>
               <w:t xml:space="preserve"> he will only have to pay for the </w:t>
             </w:r>
@@ -2081,25 +2100,14 @@
                 <w:rFonts w:ascii="Calibri" w:eastAsia="Times New Roman" w:hAnsi="Calibri" w:cs="Calibri"/>
                 <w:color w:val="000000"/>
                 <w:sz w:val="20"/>
-                <w:highlight w:val="yellow"/>
-              </w:rPr>
-              <w:t>deductible</w:t>
-            </w:r>
-            <w:r>
-              <w:rPr>
-                <w:rFonts w:ascii="Calibri" w:eastAsia="Times New Roman" w:hAnsi="Calibri" w:cs="Calibri"/>
-                <w:color w:val="000000"/>
-                <w:sz w:val="20"/>
-                <w:highlight w:val="yellow"/>
-              </w:rPr>
-              <w:t xml:space="preserve"> insurance</w:t>
-            </w:r>
-            <w:r>
-              <w:rPr>
-                <w:rFonts w:ascii="Calibri" w:eastAsia="Times New Roman" w:hAnsi="Calibri" w:cs="Calibri"/>
-                <w:color w:val="000000"/>
-                <w:sz w:val="20"/>
-                <w:highlight w:val="yellow"/>
+              </w:rPr>
+              <w:t>deductible insurance</w:t>
+            </w:r>
+            <w:r>
+              <w:rPr>
+                <w:rFonts w:ascii="Calibri" w:eastAsia="Times New Roman" w:hAnsi="Calibri" w:cs="Calibri"/>
+                <w:color w:val="000000"/>
+                <w:sz w:val="20"/>
               </w:rPr>
               <w:t xml:space="preserve"> otherwise he’ll have to pay for a new </w:t>
             </w:r>
@@ -2108,7 +2116,6 @@
                 <w:rFonts w:ascii="Calibri" w:eastAsia="Times New Roman" w:hAnsi="Calibri" w:cs="Calibri"/>
                 <w:color w:val="000000"/>
                 <w:sz w:val="20"/>
-                <w:highlight w:val="yellow"/>
               </w:rPr>
               <w:t>car key</w:t>
             </w:r>
@@ -2117,7 +2124,6 @@
                 <w:rFonts w:ascii="Calibri" w:eastAsia="Times New Roman" w:hAnsi="Calibri" w:cs="Calibri"/>
                 <w:color w:val="000000"/>
                 <w:sz w:val="20"/>
-                <w:highlight w:val="yellow"/>
               </w:rPr>
               <w:t>.</w:t>
             </w:r>
@@ -6365,7 +6371,39 @@
                 <w:color w:val="000000"/>
                 <w:sz w:val="20"/>
               </w:rPr>
-              <w:t>If user picks change customer information, user will go to use case 9 and then refresh current use case (8).</w:t>
+              <w:t xml:space="preserve">If user picks change customer information, user will go to use case </w:t>
+            </w:r>
+            <w:r>
+              <w:rPr>
+                <w:rFonts w:ascii="Calibri" w:eastAsia="Times New Roman" w:hAnsi="Calibri" w:cs="Calibri"/>
+                <w:color w:val="000000"/>
+                <w:sz w:val="20"/>
+              </w:rPr>
+              <w:t>8</w:t>
+            </w:r>
+            <w:r>
+              <w:rPr>
+                <w:rFonts w:ascii="Calibri" w:eastAsia="Times New Roman" w:hAnsi="Calibri" w:cs="Calibri"/>
+                <w:color w:val="000000"/>
+                <w:sz w:val="20"/>
+              </w:rPr>
+              <w:t xml:space="preserve"> and then refresh current use case (</w:t>
+            </w:r>
+            <w:r>
+              <w:rPr>
+                <w:rFonts w:ascii="Calibri" w:eastAsia="Times New Roman" w:hAnsi="Calibri" w:cs="Calibri"/>
+                <w:color w:val="000000"/>
+                <w:sz w:val="20"/>
+              </w:rPr>
+              <w:t>7</w:t>
+            </w:r>
+            <w:r>
+              <w:rPr>
+                <w:rFonts w:ascii="Calibri" w:eastAsia="Times New Roman" w:hAnsi="Calibri" w:cs="Calibri"/>
+                <w:color w:val="000000"/>
+                <w:sz w:val="20"/>
+              </w:rPr>
+              <w:t>).</w:t>
             </w:r>
           </w:p>
           <w:p>
@@ -6388,7 +6426,39 @@
                 <w:color w:val="000000"/>
                 <w:sz w:val="20"/>
               </w:rPr>
-              <w:t>If user picks unregister customer, user will go to user case 10 and then refresh current use case (8).</w:t>
+              <w:t xml:space="preserve">If user picks unregister customer, user will go to user case </w:t>
+            </w:r>
+            <w:r>
+              <w:rPr>
+                <w:rFonts w:ascii="Calibri" w:eastAsia="Times New Roman" w:hAnsi="Calibri" w:cs="Calibri"/>
+                <w:color w:val="000000"/>
+                <w:sz w:val="20"/>
+              </w:rPr>
+              <w:t>9</w:t>
+            </w:r>
+            <w:r>
+              <w:rPr>
+                <w:rFonts w:ascii="Calibri" w:eastAsia="Times New Roman" w:hAnsi="Calibri" w:cs="Calibri"/>
+                <w:color w:val="000000"/>
+                <w:sz w:val="20"/>
+              </w:rPr>
+              <w:t xml:space="preserve"> and then refresh current use case (</w:t>
+            </w:r>
+            <w:r>
+              <w:rPr>
+                <w:rFonts w:ascii="Calibri" w:eastAsia="Times New Roman" w:hAnsi="Calibri" w:cs="Calibri"/>
+                <w:color w:val="000000"/>
+                <w:sz w:val="20"/>
+              </w:rPr>
+              <w:t>7</w:t>
+            </w:r>
+            <w:r>
+              <w:rPr>
+                <w:rFonts w:ascii="Calibri" w:eastAsia="Times New Roman" w:hAnsi="Calibri" w:cs="Calibri"/>
+                <w:color w:val="000000"/>
+                <w:sz w:val="20"/>
+              </w:rPr>
+              <w:t>).</w:t>
             </w:r>
           </w:p>
           <w:p>
@@ -7345,25 +7415,17 @@
                 <w:color w:val="000000"/>
                 <w:sz w:val="20"/>
               </w:rPr>
-              <w:t xml:space="preserve">You are not allowed to change something in the customers information </w:t>
-            </w:r>
-            <w:proofErr w:type="spellStart"/>
-            <w:r>
-              <w:rPr>
-                <w:rFonts w:ascii="Calibri" w:eastAsia="Times New Roman" w:hAnsi="Calibri" w:cs="Calibri"/>
-                <w:color w:val="000000"/>
-                <w:sz w:val="20"/>
-              </w:rPr>
-              <w:t>f.x.</w:t>
-            </w:r>
-            <w:proofErr w:type="spellEnd"/>
-            <w:r>
-              <w:rPr>
-                <w:rFonts w:ascii="Calibri" w:eastAsia="Times New Roman" w:hAnsi="Calibri" w:cs="Calibri"/>
-                <w:color w:val="000000"/>
-                <w:sz w:val="20"/>
-              </w:rPr>
-              <w:t xml:space="preserve"> the SSN.</w:t>
+              <w:t>You are not allowed to change something in the customers information f</w:t>
+            </w:r>
+            <w:bookmarkStart w:id="0" w:name="_GoBack"/>
+            <w:bookmarkEnd w:id="0"/>
+            <w:r>
+              <w:rPr>
+                <w:rFonts w:ascii="Calibri" w:eastAsia="Times New Roman" w:hAnsi="Calibri" w:cs="Calibri"/>
+                <w:color w:val="000000"/>
+                <w:sz w:val="20"/>
+              </w:rPr>
+              <w:t>.x. the SSN.</w:t>
             </w:r>
             <w:r>
               <w:rPr>
@@ -7728,7 +7790,7 @@
                 <w:sz w:val="20"/>
               </w:rPr>
             </w:pPr>
-            <w:bookmarkStart w:id="0" w:name="_Hlk531008354"/>
+            <w:bookmarkStart w:id="1" w:name="_Hlk531008354"/>
             <w:r>
               <w:rPr>
                 <w:rFonts w:ascii="Calibri" w:eastAsia="Times New Roman" w:hAnsi="Calibri" w:cs="Calibri"/>
@@ -8525,7 +8587,7 @@
           </w:p>
         </w:tc>
       </w:tr>
-      <w:bookmarkEnd w:id="0"/>
+      <w:bookmarkEnd w:id="1"/>
     </w:tbl>
     <w:p/>
     <w:tbl>
@@ -10134,10 +10196,7 @@
     <w:p/>
     <w:p/>
     <w:p/>
-    <w:p>
-      <w:bookmarkStart w:id="1" w:name="_GoBack"/>
-      <w:bookmarkEnd w:id="1"/>
-    </w:p>
+    <w:p/>
     <w:tbl>
       <w:tblPr>
         <w:tblW w:w="9075" w:type="dxa"/>

</xml_diff>